<commit_message>
Tugi 8 URF anduri jaoks. Hetkel kõik veel ei tööta. CAN protokoll sai dokumendis muudetud, vaja koodis ka muudatusi teha.
</commit_message>
<xml_diff>
--- a/Software/LowLevel/Documents/Communication.docx
+++ b/Software/LowLevel/Documents/Communication.docx
@@ -2409,8 +2409,6 @@
       <w:r>
         <w:t>vanimast</w:t>
       </w:r>
-      <w:bookmarkStart w:id="4" w:name="_GoBack"/>
-      <w:bookmarkEnd w:id="4"/>
       <w:r>
         <w:t>. Ehk näiteks</w:t>
       </w:r>
@@ -2466,12 +2464,12 @@
       <w:pPr>
         <w:pStyle w:val="Heading1"/>
       </w:pPr>
-      <w:bookmarkStart w:id="5" w:name="_Toc347650850"/>
+      <w:bookmarkStart w:id="4" w:name="_Toc347650850"/>
       <w:r>
         <w:lastRenderedPageBreak/>
         <w:t>Sõnumid</w:t>
       </w:r>
-      <w:bookmarkEnd w:id="5"/>
+      <w:bookmarkEnd w:id="4"/>
     </w:p>
     <w:p>
       <w:pPr>
@@ -3623,7 +3621,7 @@
       <w:pPr>
         <w:pStyle w:val="Heading2"/>
       </w:pPr>
-      <w:bookmarkStart w:id="6" w:name="_Toc347650851"/>
+      <w:bookmarkStart w:id="5" w:name="_Toc347650851"/>
       <w:r>
         <w:lastRenderedPageBreak/>
         <w:t>0x</w:t>
@@ -3637,7 +3635,7 @@
       <w:r>
         <w:t>MotorSpeeds</w:t>
       </w:r>
-      <w:bookmarkEnd w:id="6"/>
+      <w:bookmarkEnd w:id="5"/>
     </w:p>
     <w:p>
       <w:pPr>
@@ -4145,7 +4143,7 @@
       <w:pPr>
         <w:pStyle w:val="Heading2"/>
       </w:pPr>
-      <w:bookmarkStart w:id="7" w:name="_Toc347650852"/>
+      <w:bookmarkStart w:id="6" w:name="_Toc347650852"/>
       <w:r>
         <w:t>0xD1 –</w:t>
       </w:r>
@@ -4166,7 +4164,7 @@
       <w:r>
         <w:t xml:space="preserve"> 0xD3 – Motor3Status</w:t>
       </w:r>
-      <w:bookmarkEnd w:id="7"/>
+      <w:bookmarkEnd w:id="6"/>
     </w:p>
     <w:p>
       <w:pPr>
@@ -4923,12 +4921,12 @@
       <w:pPr>
         <w:pStyle w:val="Heading2"/>
       </w:pPr>
-      <w:bookmarkStart w:id="8" w:name="_Toc347650853"/>
+      <w:bookmarkStart w:id="7" w:name="_Toc347650853"/>
       <w:r>
         <w:lastRenderedPageBreak/>
         <w:t>0xD4 - MotorPID</w:t>
       </w:r>
-      <w:bookmarkEnd w:id="8"/>
+      <w:bookmarkEnd w:id="7"/>
     </w:p>
     <w:p>
       <w:pPr>
@@ -5208,11 +5206,11 @@
       <w:pPr>
         <w:pStyle w:val="Heading2"/>
       </w:pPr>
-      <w:bookmarkStart w:id="9" w:name="_Toc347650854"/>
+      <w:bookmarkStart w:id="8" w:name="_Toc347650854"/>
       <w:r>
         <w:t>0xB0 – BallControl</w:t>
       </w:r>
-      <w:bookmarkEnd w:id="9"/>
+      <w:bookmarkEnd w:id="8"/>
     </w:p>
     <w:p>
       <w:pPr>
@@ -5848,11 +5846,11 @@
       <w:pPr>
         <w:pStyle w:val="Heading2"/>
       </w:pPr>
-      <w:bookmarkStart w:id="10" w:name="_Toc347650855"/>
+      <w:bookmarkStart w:id="9" w:name="_Toc347650855"/>
       <w:r>
         <w:t>0xB1 – BallStatus</w:t>
       </w:r>
-      <w:bookmarkEnd w:id="10"/>
+      <w:bookmarkEnd w:id="9"/>
     </w:p>
     <w:p>
       <w:proofErr w:type="gramStart"/>
@@ -6335,7 +6333,7 @@
       <w:pPr>
         <w:pStyle w:val="Heading2"/>
       </w:pPr>
-      <w:bookmarkStart w:id="11" w:name="_Toc347650856"/>
+      <w:bookmarkStart w:id="10" w:name="_Toc347650856"/>
       <w:r>
         <w:lastRenderedPageBreak/>
         <w:t>0xB2</w:t>
@@ -6343,7 +6341,7 @@
       <w:r>
         <w:t xml:space="preserve"> – LineStatus</w:t>
       </w:r>
-      <w:bookmarkEnd w:id="11"/>
+      <w:bookmarkEnd w:id="10"/>
     </w:p>
     <w:p>
       <w:proofErr w:type="gramStart"/>
@@ -6653,7 +6651,7 @@
       <w:pPr>
         <w:pStyle w:val="Heading2"/>
       </w:pPr>
-      <w:bookmarkStart w:id="12" w:name="_Toc347650857"/>
+      <w:bookmarkStart w:id="11" w:name="_Toc347650857"/>
       <w:r>
         <w:t>0xC</w:t>
       </w:r>
@@ -6663,7 +6661,7 @@
       <w:r>
         <w:t>UIControls</w:t>
       </w:r>
-      <w:bookmarkEnd w:id="12"/>
+      <w:bookmarkEnd w:id="11"/>
     </w:p>
     <w:p>
       <w:pPr>
@@ -7173,12 +7171,12 @@
       <w:pPr>
         <w:pStyle w:val="Heading2"/>
       </w:pPr>
-      <w:bookmarkStart w:id="13" w:name="_Toc347650858"/>
+      <w:bookmarkStart w:id="12" w:name="_Toc347650858"/>
       <w:r>
         <w:lastRenderedPageBreak/>
         <w:t>0xC1 – UIFeedback</w:t>
       </w:r>
-      <w:bookmarkEnd w:id="13"/>
+      <w:bookmarkEnd w:id="12"/>
     </w:p>
     <w:p>
       <w:proofErr w:type="gramStart"/>
@@ -7866,7 +7864,7 @@
       <w:pPr>
         <w:pStyle w:val="Heading2"/>
       </w:pPr>
-      <w:bookmarkStart w:id="14" w:name="_Toc347650859"/>
+      <w:bookmarkStart w:id="13" w:name="_Toc347650859"/>
       <w:r>
         <w:t>0xC</w:t>
       </w:r>
@@ -7882,7 +7880,7 @@
       <w:r>
         <w:t>Clear</w:t>
       </w:r>
-      <w:bookmarkEnd w:id="14"/>
+      <w:bookmarkEnd w:id="13"/>
     </w:p>
     <w:p>
       <w:pPr>
@@ -8158,7 +8156,7 @@
       <w:pPr>
         <w:pStyle w:val="Heading2"/>
       </w:pPr>
-      <w:bookmarkStart w:id="15" w:name="_Toc347650860"/>
+      <w:bookmarkStart w:id="14" w:name="_Toc347650860"/>
       <w:r>
         <w:lastRenderedPageBreak/>
         <w:t>0xC</w:t>
@@ -8175,7 +8173,7 @@
       <w:r>
         <w:t>Write</w:t>
       </w:r>
-      <w:bookmarkEnd w:id="15"/>
+      <w:bookmarkEnd w:id="14"/>
     </w:p>
     <w:p>
       <w:pPr>
@@ -8805,7 +8803,7 @@
       <w:pPr>
         <w:pStyle w:val="Heading2"/>
       </w:pPr>
-      <w:bookmarkStart w:id="16" w:name="_Toc347650861"/>
+      <w:bookmarkStart w:id="15" w:name="_Toc347650861"/>
       <w:r>
         <w:t>0xA0</w:t>
       </w:r>
@@ -8815,7 +8813,7 @@
       <w:r>
         <w:t>PowerStatus</w:t>
       </w:r>
-      <w:bookmarkEnd w:id="16"/>
+      <w:bookmarkEnd w:id="15"/>
     </w:p>
     <w:p>
       <w:pPr>
@@ -9041,11 +9039,11 @@
       <w:pPr>
         <w:pStyle w:val="Heading2"/>
       </w:pPr>
-      <w:bookmarkStart w:id="17" w:name="_Toc347650862"/>
+      <w:bookmarkStart w:id="16" w:name="_Toc347650862"/>
       <w:r>
         <w:t>0xF0 – Sensors</w:t>
       </w:r>
-      <w:bookmarkEnd w:id="17"/>
+      <w:bookmarkEnd w:id="16"/>
     </w:p>
     <w:p>
       <w:proofErr w:type="gramStart"/>
@@ -9659,7 +9657,7 @@
               <w:cnfStyle w:val="000000100000" w:firstRow="0" w:lastRow="0" w:firstColumn="0" w:lastColumn="0" w:oddVBand="0" w:evenVBand="0" w:oddHBand="1" w:evenHBand="0" w:firstRowFirstColumn="0" w:firstRowLastColumn="0" w:lastRowFirstColumn="0" w:lastRowLastColumn="0"/>
             </w:pPr>
             <w:r>
-              <w:t>6</w:t>
+              <w:t>8</w:t>
             </w:r>
           </w:p>
         </w:tc>
@@ -9684,6 +9682,9 @@
             <w:pPr>
               <w:cnfStyle w:val="000000100000" w:firstRow="0" w:lastRow="0" w:firstColumn="0" w:lastColumn="0" w:oddVBand="0" w:evenVBand="0" w:oddHBand="1" w:evenHBand="0" w:firstRowFirstColumn="0" w:firstRowLastColumn="0" w:lastRowFirstColumn="0" w:lastRowLastColumn="0"/>
             </w:pPr>
+            <w:r>
+              <w:t>cm</w:t>
+            </w:r>
           </w:p>
         </w:tc>
         <w:tc>
@@ -9695,7 +9696,7 @@
               <w:cnfStyle w:val="000000100000" w:firstRow="0" w:lastRow="0" w:firstColumn="0" w:lastColumn="0" w:oddVBand="0" w:evenVBand="0" w:oddHBand="1" w:evenHBand="0" w:firstRowFirstColumn="0" w:firstRowLastColumn="0" w:lastRowFirstColumn="0" w:lastRowLastColumn="0"/>
             </w:pPr>
             <w:r>
-              <w:t>BeaconReceiver</w:t>
+              <w:t>DistanceSensor7</w:t>
             </w:r>
           </w:p>
         </w:tc>
@@ -9708,7 +9709,94 @@
               <w:cnfStyle w:val="000000100000" w:firstRow="0" w:lastRow="0" w:firstColumn="0" w:lastColumn="0" w:oddVBand="0" w:evenVBand="0" w:oddHBand="1" w:evenHBand="0" w:firstRowFirstColumn="0" w:firstRowLastColumn="0" w:lastRowFirstColumn="0" w:lastRowLastColumn="0"/>
             </w:pPr>
             <w:r>
-              <w:t>Majaka vastuvõtja</w:t>
+              <w:t>Distantsisensori 7</w:t>
+            </w:r>
+            <w:r>
+              <w:t xml:space="preserve"> kaugusnäit.</w:t>
+            </w:r>
+          </w:p>
+        </w:tc>
+      </w:tr>
+      <w:tr>
+        <w:trPr>
+          <w:cnfStyle w:val="000000010000" w:firstRow="0" w:lastRow="0" w:firstColumn="0" w:lastColumn="0" w:oddVBand="0" w:evenVBand="0" w:oddHBand="0" w:evenHBand="1" w:firstRowFirstColumn="0" w:firstRowLastColumn="0" w:lastRowFirstColumn="0" w:lastRowLastColumn="0"/>
+        </w:trPr>
+        <w:tc>
+          <w:tcPr>
+            <w:cnfStyle w:val="001000000000" w:firstRow="0" w:lastRow="0" w:firstColumn="1" w:lastColumn="0" w:oddVBand="0" w:evenVBand="0" w:oddHBand="0" w:evenHBand="0" w:firstRowFirstColumn="0" w:firstRowLastColumn="0" w:lastRowFirstColumn="0" w:lastRowLastColumn="0"/>
+            <w:tcW w:w="666" w:type="dxa"/>
+          </w:tcPr>
+          <w:p>
+            <w:r>
+              <w:t>56</w:t>
+            </w:r>
+          </w:p>
+        </w:tc>
+        <w:tc>
+          <w:tcPr>
+            <w:tcW w:w="963" w:type="dxa"/>
+          </w:tcPr>
+          <w:p>
+            <w:pPr>
+              <w:cnfStyle w:val="000000010000" w:firstRow="0" w:lastRow="0" w:firstColumn="0" w:lastColumn="0" w:oddVBand="0" w:evenVBand="0" w:oddHBand="0" w:evenHBand="1" w:firstRowFirstColumn="0" w:firstRowLastColumn="0" w:lastRowFirstColumn="0" w:lastRowLastColumn="0"/>
+            </w:pPr>
+            <w:r>
+              <w:t>8</w:t>
+            </w:r>
+          </w:p>
+        </w:tc>
+        <w:tc>
+          <w:tcPr>
+            <w:tcW w:w="795" w:type="dxa"/>
+          </w:tcPr>
+          <w:p>
+            <w:pPr>
+              <w:cnfStyle w:val="000000010000" w:firstRow="0" w:lastRow="0" w:firstColumn="0" w:lastColumn="0" w:oddVBand="0" w:evenVBand="0" w:oddHBand="0" w:evenHBand="1" w:firstRowFirstColumn="0" w:firstRowLastColumn="0" w:lastRowFirstColumn="0" w:lastRowLastColumn="0"/>
+            </w:pPr>
+            <w:r>
+              <w:t>uint8</w:t>
+            </w:r>
+          </w:p>
+        </w:tc>
+        <w:tc>
+          <w:tcPr>
+            <w:tcW w:w="988" w:type="dxa"/>
+          </w:tcPr>
+          <w:p>
+            <w:pPr>
+              <w:cnfStyle w:val="000000010000" w:firstRow="0" w:lastRow="0" w:firstColumn="0" w:lastColumn="0" w:oddVBand="0" w:evenVBand="0" w:oddHBand="0" w:evenHBand="1" w:firstRowFirstColumn="0" w:firstRowLastColumn="0" w:lastRowFirstColumn="0" w:lastRowLastColumn="0"/>
+            </w:pPr>
+            <w:r>
+              <w:t>cm</w:t>
+            </w:r>
+          </w:p>
+        </w:tc>
+        <w:tc>
+          <w:tcPr>
+            <w:tcW w:w="2237" w:type="dxa"/>
+          </w:tcPr>
+          <w:p>
+            <w:pPr>
+              <w:cnfStyle w:val="000000010000" w:firstRow="0" w:lastRow="0" w:firstColumn="0" w:lastColumn="0" w:oddVBand="0" w:evenVBand="0" w:oddHBand="0" w:evenHBand="1" w:firstRowFirstColumn="0" w:firstRowLastColumn="0" w:lastRowFirstColumn="0" w:lastRowLastColumn="0"/>
+            </w:pPr>
+            <w:r>
+              <w:t>DistanceSensor8</w:t>
+            </w:r>
+          </w:p>
+        </w:tc>
+        <w:tc>
+          <w:tcPr>
+            <w:tcW w:w="3531" w:type="dxa"/>
+          </w:tcPr>
+          <w:p>
+            <w:pPr>
+              <w:cnfStyle w:val="000000010000" w:firstRow="0" w:lastRow="0" w:firstColumn="0" w:lastColumn="0" w:oddVBand="0" w:evenVBand="0" w:oddHBand="0" w:evenHBand="1" w:firstRowFirstColumn="0" w:firstRowLastColumn="0" w:lastRowFirstColumn="0" w:lastRowLastColumn="0"/>
+            </w:pPr>
+            <w:r>
+              <w:t>Distantsisensori 8</w:t>
+            </w:r>
+            <w:r>
+              <w:t xml:space="preserve"> kaugusnäit.</w:t>
             </w:r>
           </w:p>
         </w:tc>
@@ -9732,160 +9820,8 @@
       </w:r>
     </w:p>
     <w:p>
-      <w:proofErr w:type="gramStart"/>
-      <w:r>
-        <w:rPr>
-          <w:i/>
-        </w:rPr>
-        <w:t>BeaconReceiver</w:t>
-      </w:r>
-      <w:r>
-        <w:t xml:space="preserve"> </w:t>
-      </w:r>
-      <w:r>
-        <w:t>signaal on võimeline edastama kuni kuuesektorilise majaka vastuvõtja tulemust.</w:t>
-      </w:r>
-      <w:proofErr w:type="gramEnd"/>
-      <w:r>
-        <w:t xml:space="preserve"> </w:t>
-      </w:r>
-      <w:r>
-        <w:t>Robot on jagatud sektoriteks ning</w:t>
-      </w:r>
-      <w:r>
-        <w:t xml:space="preserve"> igale sektorile on </w:t>
-      </w:r>
-      <w:r>
-        <w:t xml:space="preserve">signaalis </w:t>
-      </w:r>
-      <w:r>
-        <w:t>omistatud oma bitt</w:t>
-      </w:r>
-      <w:r>
-        <w:t xml:space="preserve"> (</w:t>
-      </w:r>
-      <w:proofErr w:type="gramStart"/>
-      <w:r>
-        <w:t>vt</w:t>
-      </w:r>
-      <w:proofErr w:type="gramEnd"/>
-      <w:r>
-        <w:t xml:space="preserve">. allpool olevaid </w:t>
-      </w:r>
-      <w:r>
-        <w:lastRenderedPageBreak/>
-        <w:t>jooniseid)</w:t>
-      </w:r>
-      <w:r>
-        <w:t>, kus binaarväätus 1 näitab, et</w:t>
-      </w:r>
-      <w:r>
-        <w:t xml:space="preserve"> majaka signaal on vastuvõtjasse jõudnund ning väärtus 0, et majaka signaali ei ole.</w:t>
-      </w:r>
-    </w:p>
-    <w:p>
-      <w:r>
-        <w:rPr>
-          <w:noProof/>
-          <w:lang w:val="et-EE" w:eastAsia="et-EE" w:bidi="ar-SA"/>
-        </w:rPr>
-        <w:drawing>
-          <wp:inline distT="0" distB="0" distL="0" distR="0">
-            <wp:extent cx="2554605" cy="2158365"/>
-            <wp:effectExtent l="0" t="0" r="0" b="0"/>
-            <wp:docPr id="29" name="Picture 29"/>
-            <wp:cNvGraphicFramePr>
-              <a:graphicFrameLocks xmlns:a="http://schemas.openxmlformats.org/drawingml/2006/main" noChangeAspect="1"/>
-            </wp:cNvGraphicFramePr>
-            <a:graphic xmlns:a="http://schemas.openxmlformats.org/drawingml/2006/main">
-              <a:graphicData uri="http://schemas.openxmlformats.org/drawingml/2006/picture">
-                <pic:pic xmlns:pic="http://schemas.openxmlformats.org/drawingml/2006/picture">
-                  <pic:nvPicPr>
-                    <pic:cNvPr id="0" name="Picture 60"/>
-                    <pic:cNvPicPr>
-                      <a:picLocks noChangeAspect="1" noChangeArrowheads="1"/>
-                    </pic:cNvPicPr>
-                  </pic:nvPicPr>
-                  <pic:blipFill>
-                    <a:blip r:embed="rId15" cstate="print">
-                      <a:extLst>
-                        <a:ext uri="{28A0092B-C50C-407E-A947-70E740481C1C}">
-                          <a14:useLocalDpi xmlns:a14="http://schemas.microsoft.com/office/drawing/2010/main" val="0"/>
-                        </a:ext>
-                      </a:extLst>
-                    </a:blip>
-                    <a:srcRect/>
-                    <a:stretch>
-                      <a:fillRect/>
-                    </a:stretch>
-                  </pic:blipFill>
-                  <pic:spPr bwMode="auto">
-                    <a:xfrm>
-                      <a:off x="0" y="0"/>
-                      <a:ext cx="2554605" cy="2158365"/>
-                    </a:xfrm>
-                    <a:prstGeom prst="rect">
-                      <a:avLst/>
-                    </a:prstGeom>
-                    <a:noFill/>
-                  </pic:spPr>
-                </pic:pic>
-              </a:graphicData>
-            </a:graphic>
-          </wp:inline>
-        </w:drawing>
-      </w:r>
-      <w:r>
-        <w:rPr>
-          <w:noProof/>
-          <w:lang w:val="et-EE" w:eastAsia="et-EE" w:bidi="ar-SA"/>
-        </w:rPr>
-        <w:drawing>
-          <wp:inline distT="0" distB="0" distL="0" distR="0">
-            <wp:extent cx="3054350" cy="853440"/>
-            <wp:effectExtent l="0" t="0" r="0" b="0"/>
-            <wp:docPr id="30" name="Picture 30"/>
-            <wp:cNvGraphicFramePr>
-              <a:graphicFrameLocks xmlns:a="http://schemas.openxmlformats.org/drawingml/2006/main" noChangeAspect="1"/>
-            </wp:cNvGraphicFramePr>
-            <a:graphic xmlns:a="http://schemas.openxmlformats.org/drawingml/2006/main">
-              <a:graphicData uri="http://schemas.openxmlformats.org/drawingml/2006/picture">
-                <pic:pic xmlns:pic="http://schemas.openxmlformats.org/drawingml/2006/picture">
-                  <pic:nvPicPr>
-                    <pic:cNvPr id="0" name="Picture 61"/>
-                    <pic:cNvPicPr>
-                      <a:picLocks noChangeAspect="1" noChangeArrowheads="1"/>
-                    </pic:cNvPicPr>
-                  </pic:nvPicPr>
-                  <pic:blipFill>
-                    <a:blip r:embed="rId16" cstate="print">
-                      <a:extLst>
-                        <a:ext uri="{28A0092B-C50C-407E-A947-70E740481C1C}">
-                          <a14:useLocalDpi xmlns:a14="http://schemas.microsoft.com/office/drawing/2010/main" val="0"/>
-                        </a:ext>
-                      </a:extLst>
-                    </a:blip>
-                    <a:srcRect/>
-                    <a:stretch>
-                      <a:fillRect/>
-                    </a:stretch>
-                  </pic:blipFill>
-                  <pic:spPr bwMode="auto">
-                    <a:xfrm>
-                      <a:off x="0" y="0"/>
-                      <a:ext cx="3054350" cy="853440"/>
-                    </a:xfrm>
-                    <a:prstGeom prst="rect">
-                      <a:avLst/>
-                    </a:prstGeom>
-                    <a:noFill/>
-                  </pic:spPr>
-                </pic:pic>
-              </a:graphicData>
-            </a:graphic>
-          </wp:inline>
-        </w:drawing>
-      </w:r>
+      <w:bookmarkStart w:id="17" w:name="_GoBack"/>
+      <w:bookmarkEnd w:id="17"/>
     </w:p>
     <w:sectPr>
       <w:pgSz w:w="11906" w:h="16838"/>
@@ -12911,39 +12847,39 @@
     </dgm:pt>
   </dgm:ptLst>
   <dgm:cxnLst>
-    <dgm:cxn modelId="{D790654A-25D8-4C16-B0DC-DF28915C167E}" type="presOf" srcId="{C2D3A991-21E3-45DE-A0A4-E3B1A9D29228}" destId="{F88740A9-03DD-4B02-A646-97A8C7144C80}" srcOrd="0" destOrd="0" presId="urn:microsoft.com/office/officeart/2005/8/layout/hierarchy2"/>
+    <dgm:cxn modelId="{D657EC8B-E805-4BF5-96BB-69FC258DE699}" type="presOf" srcId="{F873ECE3-D013-49B4-B15A-884FA1096DC5}" destId="{25B09390-3B12-48C8-A433-A782D69197DA}" srcOrd="0" destOrd="0" presId="urn:microsoft.com/office/officeart/2005/8/layout/hierarchy2"/>
+    <dgm:cxn modelId="{77613694-A620-40A2-BEDE-DD837CD3BDE1}" type="presOf" srcId="{576B440C-1D78-4479-B544-B48F68FF92A2}" destId="{D4448DBC-B897-418F-8ECA-37828CC9C438}" srcOrd="0" destOrd="0" presId="urn:microsoft.com/office/officeart/2005/8/layout/hierarchy2"/>
     <dgm:cxn modelId="{E937C0BC-812A-4E67-9209-3F105C47B1FC}" srcId="{C2D3A991-21E3-45DE-A0A4-E3B1A9D29228}" destId="{1EEE196B-C76E-491E-B4CD-96890354862B}" srcOrd="0" destOrd="0" parTransId="{6FBAC5AA-CCBF-4869-A839-A4E38483BCDD}" sibTransId="{844056E7-0A2A-4D5D-B06D-93258C160C66}"/>
-    <dgm:cxn modelId="{C843DDAD-2DC6-4E6C-BB3A-17D540764061}" type="presOf" srcId="{F873ECE3-D013-49B4-B15A-884FA1096DC5}" destId="{4A58DD23-16AC-490D-BF20-5257B2A50739}" srcOrd="1" destOrd="0" presId="urn:microsoft.com/office/officeart/2005/8/layout/hierarchy2"/>
     <dgm:cxn modelId="{C57CCB64-9574-4258-BEA7-608CCA0C2F9D}" srcId="{1FF6AFA3-F9ED-42AF-8D45-3662B3D54254}" destId="{743187BF-85E6-4F86-A8F6-BE8F2F139B6A}" srcOrd="0" destOrd="0" parTransId="{0F5A22FF-5440-41A2-9FC0-2F9D1A77A911}" sibTransId="{D744D2EC-59D3-4141-8172-64B0FD8146F5}"/>
-    <dgm:cxn modelId="{5F118627-358B-41BC-AB80-80E93C231D8F}" type="presOf" srcId="{6FBAC5AA-CCBF-4869-A839-A4E38483BCDD}" destId="{1B27A870-0675-4C43-A82F-F84837FF6D1B}" srcOrd="1" destOrd="0" presId="urn:microsoft.com/office/officeart/2005/8/layout/hierarchy2"/>
-    <dgm:cxn modelId="{84E4329E-5494-48ED-B136-8906F38F5E3F}" type="presOf" srcId="{89605A81-A259-4ED4-AE81-5E3F95E773F3}" destId="{67EBABD6-3149-4055-9697-A09CBC1EADE3}" srcOrd="1" destOrd="0" presId="urn:microsoft.com/office/officeart/2005/8/layout/hierarchy2"/>
-    <dgm:cxn modelId="{F5E7E782-C201-4940-A111-072EA22F5842}" type="presOf" srcId="{89605A81-A259-4ED4-AE81-5E3F95E773F3}" destId="{0044DDF8-E9C8-4DD4-B8F4-CB86F4FB4893}" srcOrd="0" destOrd="0" presId="urn:microsoft.com/office/officeart/2005/8/layout/hierarchy2"/>
+    <dgm:cxn modelId="{C346D58C-E6E4-4829-86C6-F2FFBD463DD7}" type="presOf" srcId="{1EEE196B-C76E-491E-B4CD-96890354862B}" destId="{2627590C-4AF3-4945-B760-1E1487B95ED8}" srcOrd="0" destOrd="0" presId="urn:microsoft.com/office/officeart/2005/8/layout/hierarchy2"/>
+    <dgm:cxn modelId="{B1E9CF04-43A1-44C8-8074-E8EF2B5E733A}" type="presOf" srcId="{89605A81-A259-4ED4-AE81-5E3F95E773F3}" destId="{0044DDF8-E9C8-4DD4-B8F4-CB86F4FB4893}" srcOrd="0" destOrd="0" presId="urn:microsoft.com/office/officeart/2005/8/layout/hierarchy2"/>
+    <dgm:cxn modelId="{CE3F4298-A438-4AC5-BC8D-B82016060139}" type="presOf" srcId="{89605A81-A259-4ED4-AE81-5E3F95E773F3}" destId="{67EBABD6-3149-4055-9697-A09CBC1EADE3}" srcOrd="1" destOrd="0" presId="urn:microsoft.com/office/officeart/2005/8/layout/hierarchy2"/>
+    <dgm:cxn modelId="{BEA1AB2F-990E-4B85-92EA-4F6BB6966589}" type="presOf" srcId="{F873ECE3-D013-49B4-B15A-884FA1096DC5}" destId="{4A58DD23-16AC-490D-BF20-5257B2A50739}" srcOrd="1" destOrd="0" presId="urn:microsoft.com/office/officeart/2005/8/layout/hierarchy2"/>
     <dgm:cxn modelId="{DCDC1B9D-4997-491F-885A-BA0B963DD9AE}" srcId="{743187BF-85E6-4F86-A8F6-BE8F2F139B6A}" destId="{C2D3A991-21E3-45DE-A0A4-E3B1A9D29228}" srcOrd="0" destOrd="0" parTransId="{F873ECE3-D013-49B4-B15A-884FA1096DC5}" sibTransId="{9F12C033-096D-44B9-9E6B-72D164558ADE}"/>
-    <dgm:cxn modelId="{C91159E9-B05A-4963-B84A-61E4F656295A}" type="presOf" srcId="{576B440C-1D78-4479-B544-B48F68FF92A2}" destId="{D4448DBC-B897-418F-8ECA-37828CC9C438}" srcOrd="0" destOrd="0" presId="urn:microsoft.com/office/officeart/2005/8/layout/hierarchy2"/>
-    <dgm:cxn modelId="{E7D01C5E-3668-4B7A-99FF-32567F5E86CB}" type="presOf" srcId="{1EEE196B-C76E-491E-B4CD-96890354862B}" destId="{2627590C-4AF3-4945-B760-1E1487B95ED8}" srcOrd="0" destOrd="0" presId="urn:microsoft.com/office/officeart/2005/8/layout/hierarchy2"/>
-    <dgm:cxn modelId="{8ACBD5C7-34B8-40D5-8189-67C9EE270FA3}" type="presOf" srcId="{6FBAC5AA-CCBF-4869-A839-A4E38483BCDD}" destId="{1B4D9CF5-440E-4D03-8714-AABB1FE57043}" srcOrd="0" destOrd="0" presId="urn:microsoft.com/office/officeart/2005/8/layout/hierarchy2"/>
-    <dgm:cxn modelId="{B1C1AA75-B8E3-4D7E-A4BC-4E6005D95A4F}" type="presOf" srcId="{743187BF-85E6-4F86-A8F6-BE8F2F139B6A}" destId="{E3A7776D-FCC3-4864-9CEF-DD3646D348DF}" srcOrd="0" destOrd="0" presId="urn:microsoft.com/office/officeart/2005/8/layout/hierarchy2"/>
-    <dgm:cxn modelId="{D30B0B0A-E725-46BF-BAD4-1EEBFD0FB5FC}" type="presOf" srcId="{F873ECE3-D013-49B4-B15A-884FA1096DC5}" destId="{25B09390-3B12-48C8-A433-A782D69197DA}" srcOrd="0" destOrd="0" presId="urn:microsoft.com/office/officeart/2005/8/layout/hierarchy2"/>
-    <dgm:cxn modelId="{823CE964-8541-4E59-99BA-FEE7744D089D}" type="presOf" srcId="{1FF6AFA3-F9ED-42AF-8D45-3662B3D54254}" destId="{1C7BEEC0-C743-4512-9E85-FF0E18F09B4E}" srcOrd="0" destOrd="0" presId="urn:microsoft.com/office/officeart/2005/8/layout/hierarchy2"/>
+    <dgm:cxn modelId="{DE2FEA3A-A3A8-4000-B779-C0D4258B54CB}" type="presOf" srcId="{6FBAC5AA-CCBF-4869-A839-A4E38483BCDD}" destId="{1B27A870-0675-4C43-A82F-F84837FF6D1B}" srcOrd="1" destOrd="0" presId="urn:microsoft.com/office/officeart/2005/8/layout/hierarchy2"/>
+    <dgm:cxn modelId="{B807285A-1B5B-43B7-BB60-DAFAEB9A3D13}" type="presOf" srcId="{743187BF-85E6-4F86-A8F6-BE8F2F139B6A}" destId="{E3A7776D-FCC3-4864-9CEF-DD3646D348DF}" srcOrd="0" destOrd="0" presId="urn:microsoft.com/office/officeart/2005/8/layout/hierarchy2"/>
+    <dgm:cxn modelId="{33CA860F-014E-4ED7-BE61-B6B4F941D558}" type="presOf" srcId="{C2D3A991-21E3-45DE-A0A4-E3B1A9D29228}" destId="{F88740A9-03DD-4B02-A646-97A8C7144C80}" srcOrd="0" destOrd="0" presId="urn:microsoft.com/office/officeart/2005/8/layout/hierarchy2"/>
+    <dgm:cxn modelId="{22EDCB5F-6EBA-44D6-810E-351CE6A948F3}" type="presOf" srcId="{1FF6AFA3-F9ED-42AF-8D45-3662B3D54254}" destId="{1C7BEEC0-C743-4512-9E85-FF0E18F09B4E}" srcOrd="0" destOrd="0" presId="urn:microsoft.com/office/officeart/2005/8/layout/hierarchy2"/>
+    <dgm:cxn modelId="{5EAE7596-AE12-4A1A-8753-15F4996D4B39}" type="presOf" srcId="{6FBAC5AA-CCBF-4869-A839-A4E38483BCDD}" destId="{1B4D9CF5-440E-4D03-8714-AABB1FE57043}" srcOrd="0" destOrd="0" presId="urn:microsoft.com/office/officeart/2005/8/layout/hierarchy2"/>
     <dgm:cxn modelId="{DBEE4CEB-542D-4DAA-A13A-AD374038646E}" srcId="{1EEE196B-C76E-491E-B4CD-96890354862B}" destId="{576B440C-1D78-4479-B544-B48F68FF92A2}" srcOrd="0" destOrd="0" parTransId="{89605A81-A259-4ED4-AE81-5E3F95E773F3}" sibTransId="{B42FA4A7-DB00-492F-B712-6388EFC9E06E}"/>
-    <dgm:cxn modelId="{09BE53F8-D60C-4D12-A76B-8121654D3C3B}" type="presParOf" srcId="{1C7BEEC0-C743-4512-9E85-FF0E18F09B4E}" destId="{BB5ED371-2720-49C3-999A-1D5DBAEE14A9}" srcOrd="0" destOrd="0" presId="urn:microsoft.com/office/officeart/2005/8/layout/hierarchy2"/>
-    <dgm:cxn modelId="{E3FCA209-C806-44EB-841E-1E6AF8FE0321}" type="presParOf" srcId="{BB5ED371-2720-49C3-999A-1D5DBAEE14A9}" destId="{E3A7776D-FCC3-4864-9CEF-DD3646D348DF}" srcOrd="0" destOrd="0" presId="urn:microsoft.com/office/officeart/2005/8/layout/hierarchy2"/>
-    <dgm:cxn modelId="{3CC505F6-CDFA-4DFC-8B5D-A0514A1ED542}" type="presParOf" srcId="{BB5ED371-2720-49C3-999A-1D5DBAEE14A9}" destId="{80DE328A-BF00-4BB5-AA97-349A1124FF23}" srcOrd="1" destOrd="0" presId="urn:microsoft.com/office/officeart/2005/8/layout/hierarchy2"/>
-    <dgm:cxn modelId="{DBB58641-E195-4192-999B-CE0F39417339}" type="presParOf" srcId="{80DE328A-BF00-4BB5-AA97-349A1124FF23}" destId="{25B09390-3B12-48C8-A433-A782D69197DA}" srcOrd="0" destOrd="0" presId="urn:microsoft.com/office/officeart/2005/8/layout/hierarchy2"/>
-    <dgm:cxn modelId="{2F3CB7F3-64AA-4123-9896-53D9AA7603E1}" type="presParOf" srcId="{25B09390-3B12-48C8-A433-A782D69197DA}" destId="{4A58DD23-16AC-490D-BF20-5257B2A50739}" srcOrd="0" destOrd="0" presId="urn:microsoft.com/office/officeart/2005/8/layout/hierarchy2"/>
-    <dgm:cxn modelId="{21171D23-A407-4892-B1B6-C10775DB67EF}" type="presParOf" srcId="{80DE328A-BF00-4BB5-AA97-349A1124FF23}" destId="{04EC81F5-2153-4567-ADC6-6EDF39D1AB21}" srcOrd="1" destOrd="0" presId="urn:microsoft.com/office/officeart/2005/8/layout/hierarchy2"/>
-    <dgm:cxn modelId="{E9F07DD6-A6F6-4270-95EA-630B3224AAD9}" type="presParOf" srcId="{04EC81F5-2153-4567-ADC6-6EDF39D1AB21}" destId="{F88740A9-03DD-4B02-A646-97A8C7144C80}" srcOrd="0" destOrd="0" presId="urn:microsoft.com/office/officeart/2005/8/layout/hierarchy2"/>
-    <dgm:cxn modelId="{0819A14D-6CE1-40EB-A254-D97EB831E1F1}" type="presParOf" srcId="{04EC81F5-2153-4567-ADC6-6EDF39D1AB21}" destId="{B5DB210E-B943-4A79-A685-F0670ABC1B52}" srcOrd="1" destOrd="0" presId="urn:microsoft.com/office/officeart/2005/8/layout/hierarchy2"/>
-    <dgm:cxn modelId="{6F294EE8-0429-431C-899B-373617E79A7D}" type="presParOf" srcId="{B5DB210E-B943-4A79-A685-F0670ABC1B52}" destId="{1B4D9CF5-440E-4D03-8714-AABB1FE57043}" srcOrd="0" destOrd="0" presId="urn:microsoft.com/office/officeart/2005/8/layout/hierarchy2"/>
-    <dgm:cxn modelId="{55256B80-82DA-4AAA-88E7-7EA41742575F}" type="presParOf" srcId="{1B4D9CF5-440E-4D03-8714-AABB1FE57043}" destId="{1B27A870-0675-4C43-A82F-F84837FF6D1B}" srcOrd="0" destOrd="0" presId="urn:microsoft.com/office/officeart/2005/8/layout/hierarchy2"/>
-    <dgm:cxn modelId="{B169DADC-E8F9-421A-B917-D2E9B6E87EFB}" type="presParOf" srcId="{B5DB210E-B943-4A79-A685-F0670ABC1B52}" destId="{FEC29849-5173-44DD-A86B-45347E75931B}" srcOrd="1" destOrd="0" presId="urn:microsoft.com/office/officeart/2005/8/layout/hierarchy2"/>
-    <dgm:cxn modelId="{03FED943-05A3-462C-9846-D84FA763DC77}" type="presParOf" srcId="{FEC29849-5173-44DD-A86B-45347E75931B}" destId="{2627590C-4AF3-4945-B760-1E1487B95ED8}" srcOrd="0" destOrd="0" presId="urn:microsoft.com/office/officeart/2005/8/layout/hierarchy2"/>
-    <dgm:cxn modelId="{C29A5F16-FE9C-4A68-BBEE-3CF3A92F1FD8}" type="presParOf" srcId="{FEC29849-5173-44DD-A86B-45347E75931B}" destId="{50DB6951-3AEC-4CAD-9AEF-B02C8146AF3E}" srcOrd="1" destOrd="0" presId="urn:microsoft.com/office/officeart/2005/8/layout/hierarchy2"/>
-    <dgm:cxn modelId="{714D654A-1A97-4655-B486-1E2E1A8293CE}" type="presParOf" srcId="{50DB6951-3AEC-4CAD-9AEF-B02C8146AF3E}" destId="{0044DDF8-E9C8-4DD4-B8F4-CB86F4FB4893}" srcOrd="0" destOrd="0" presId="urn:microsoft.com/office/officeart/2005/8/layout/hierarchy2"/>
-    <dgm:cxn modelId="{2308F9B2-94D2-4D10-9626-6B020AB20B21}" type="presParOf" srcId="{0044DDF8-E9C8-4DD4-B8F4-CB86F4FB4893}" destId="{67EBABD6-3149-4055-9697-A09CBC1EADE3}" srcOrd="0" destOrd="0" presId="urn:microsoft.com/office/officeart/2005/8/layout/hierarchy2"/>
-    <dgm:cxn modelId="{E34A3374-6A73-4AD0-B5B1-4BF0FA249FA6}" type="presParOf" srcId="{50DB6951-3AEC-4CAD-9AEF-B02C8146AF3E}" destId="{770E18CB-8C99-4A9E-9E8E-35ACD0A48289}" srcOrd="1" destOrd="0" presId="urn:microsoft.com/office/officeart/2005/8/layout/hierarchy2"/>
-    <dgm:cxn modelId="{BEB88AE8-3F8A-410C-A82F-AA23B457E27F}" type="presParOf" srcId="{770E18CB-8C99-4A9E-9E8E-35ACD0A48289}" destId="{D4448DBC-B897-418F-8ECA-37828CC9C438}" srcOrd="0" destOrd="0" presId="urn:microsoft.com/office/officeart/2005/8/layout/hierarchy2"/>
-    <dgm:cxn modelId="{0FCBC8A3-5206-42EE-A780-B96E1C992648}" type="presParOf" srcId="{770E18CB-8C99-4A9E-9E8E-35ACD0A48289}" destId="{8EF208BA-5874-4C27-95A5-A66A0B345BE1}" srcOrd="1" destOrd="0" presId="urn:microsoft.com/office/officeart/2005/8/layout/hierarchy2"/>
+    <dgm:cxn modelId="{4DF04DBD-E427-4CCE-8685-4A12D292735D}" type="presParOf" srcId="{1C7BEEC0-C743-4512-9E85-FF0E18F09B4E}" destId="{BB5ED371-2720-49C3-999A-1D5DBAEE14A9}" srcOrd="0" destOrd="0" presId="urn:microsoft.com/office/officeart/2005/8/layout/hierarchy2"/>
+    <dgm:cxn modelId="{A2E702F7-52EC-412B-8BE7-5F9B260E53C7}" type="presParOf" srcId="{BB5ED371-2720-49C3-999A-1D5DBAEE14A9}" destId="{E3A7776D-FCC3-4864-9CEF-DD3646D348DF}" srcOrd="0" destOrd="0" presId="urn:microsoft.com/office/officeart/2005/8/layout/hierarchy2"/>
+    <dgm:cxn modelId="{7AF6EFEC-4E3B-4C23-B264-009520D328C3}" type="presParOf" srcId="{BB5ED371-2720-49C3-999A-1D5DBAEE14A9}" destId="{80DE328A-BF00-4BB5-AA97-349A1124FF23}" srcOrd="1" destOrd="0" presId="urn:microsoft.com/office/officeart/2005/8/layout/hierarchy2"/>
+    <dgm:cxn modelId="{C77C0D05-E4BF-42A1-8FDF-5754C2A13CDA}" type="presParOf" srcId="{80DE328A-BF00-4BB5-AA97-349A1124FF23}" destId="{25B09390-3B12-48C8-A433-A782D69197DA}" srcOrd="0" destOrd="0" presId="urn:microsoft.com/office/officeart/2005/8/layout/hierarchy2"/>
+    <dgm:cxn modelId="{18B5D8BB-AE0F-4241-93BC-0E66898D046E}" type="presParOf" srcId="{25B09390-3B12-48C8-A433-A782D69197DA}" destId="{4A58DD23-16AC-490D-BF20-5257B2A50739}" srcOrd="0" destOrd="0" presId="urn:microsoft.com/office/officeart/2005/8/layout/hierarchy2"/>
+    <dgm:cxn modelId="{4BB6C64B-4F1C-40DE-BC1E-43DD348BB206}" type="presParOf" srcId="{80DE328A-BF00-4BB5-AA97-349A1124FF23}" destId="{04EC81F5-2153-4567-ADC6-6EDF39D1AB21}" srcOrd="1" destOrd="0" presId="urn:microsoft.com/office/officeart/2005/8/layout/hierarchy2"/>
+    <dgm:cxn modelId="{D092F6EB-0B45-48CD-A93B-2AC68F3F3073}" type="presParOf" srcId="{04EC81F5-2153-4567-ADC6-6EDF39D1AB21}" destId="{F88740A9-03DD-4B02-A646-97A8C7144C80}" srcOrd="0" destOrd="0" presId="urn:microsoft.com/office/officeart/2005/8/layout/hierarchy2"/>
+    <dgm:cxn modelId="{E72ECE3F-D262-48E4-AADE-4B4C33F79292}" type="presParOf" srcId="{04EC81F5-2153-4567-ADC6-6EDF39D1AB21}" destId="{B5DB210E-B943-4A79-A685-F0670ABC1B52}" srcOrd="1" destOrd="0" presId="urn:microsoft.com/office/officeart/2005/8/layout/hierarchy2"/>
+    <dgm:cxn modelId="{B4BCC39E-4C48-42B7-91E6-8BAAE5E9B7F8}" type="presParOf" srcId="{B5DB210E-B943-4A79-A685-F0670ABC1B52}" destId="{1B4D9CF5-440E-4D03-8714-AABB1FE57043}" srcOrd="0" destOrd="0" presId="urn:microsoft.com/office/officeart/2005/8/layout/hierarchy2"/>
+    <dgm:cxn modelId="{42E799A2-B653-4011-AEDA-17E29F0BEEDB}" type="presParOf" srcId="{1B4D9CF5-440E-4D03-8714-AABB1FE57043}" destId="{1B27A870-0675-4C43-A82F-F84837FF6D1B}" srcOrd="0" destOrd="0" presId="urn:microsoft.com/office/officeart/2005/8/layout/hierarchy2"/>
+    <dgm:cxn modelId="{8D541AD2-2483-42C0-A60C-33AC31F9D121}" type="presParOf" srcId="{B5DB210E-B943-4A79-A685-F0670ABC1B52}" destId="{FEC29849-5173-44DD-A86B-45347E75931B}" srcOrd="1" destOrd="0" presId="urn:microsoft.com/office/officeart/2005/8/layout/hierarchy2"/>
+    <dgm:cxn modelId="{3477BEF2-7CAF-4E3A-BBEB-C71CB5E05296}" type="presParOf" srcId="{FEC29849-5173-44DD-A86B-45347E75931B}" destId="{2627590C-4AF3-4945-B760-1E1487B95ED8}" srcOrd="0" destOrd="0" presId="urn:microsoft.com/office/officeart/2005/8/layout/hierarchy2"/>
+    <dgm:cxn modelId="{FEA974F4-55F8-4A2E-9C24-407CE1739D6B}" type="presParOf" srcId="{FEC29849-5173-44DD-A86B-45347E75931B}" destId="{50DB6951-3AEC-4CAD-9AEF-B02C8146AF3E}" srcOrd="1" destOrd="0" presId="urn:microsoft.com/office/officeart/2005/8/layout/hierarchy2"/>
+    <dgm:cxn modelId="{8818CDC4-4066-4ACF-8587-E1C9A3EB9F0B}" type="presParOf" srcId="{50DB6951-3AEC-4CAD-9AEF-B02C8146AF3E}" destId="{0044DDF8-E9C8-4DD4-B8F4-CB86F4FB4893}" srcOrd="0" destOrd="0" presId="urn:microsoft.com/office/officeart/2005/8/layout/hierarchy2"/>
+    <dgm:cxn modelId="{2F4F1571-44C9-4108-849F-FFECE1A58050}" type="presParOf" srcId="{0044DDF8-E9C8-4DD4-B8F4-CB86F4FB4893}" destId="{67EBABD6-3149-4055-9697-A09CBC1EADE3}" srcOrd="0" destOrd="0" presId="urn:microsoft.com/office/officeart/2005/8/layout/hierarchy2"/>
+    <dgm:cxn modelId="{149298E5-8A1F-40BC-8156-28A7A896133E}" type="presParOf" srcId="{50DB6951-3AEC-4CAD-9AEF-B02C8146AF3E}" destId="{770E18CB-8C99-4A9E-9E8E-35ACD0A48289}" srcOrd="1" destOrd="0" presId="urn:microsoft.com/office/officeart/2005/8/layout/hierarchy2"/>
+    <dgm:cxn modelId="{36B9DCEB-1F61-455A-B1D4-D2632A6D4C47}" type="presParOf" srcId="{770E18CB-8C99-4A9E-9E8E-35ACD0A48289}" destId="{D4448DBC-B897-418F-8ECA-37828CC9C438}" srcOrd="0" destOrd="0" presId="urn:microsoft.com/office/officeart/2005/8/layout/hierarchy2"/>
+    <dgm:cxn modelId="{1CC3F032-43A2-4627-86CB-6054E41889C5}" type="presParOf" srcId="{770E18CB-8C99-4A9E-9E8E-35ACD0A48289}" destId="{8EF208BA-5874-4C27-95A5-A66A0B345BE1}" srcOrd="1" destOrd="0" presId="urn:microsoft.com/office/officeart/2005/8/layout/hierarchy2"/>
   </dgm:cxnLst>
   <dgm:bg/>
   <dgm:whole/>
@@ -15165,7 +15101,7 @@
 </file>
 
 <file path=customXml/itemProps2.xml><?xml version="1.0" encoding="utf-8"?>
-<ds:datastoreItem xmlns:ds="http://schemas.openxmlformats.org/officeDocument/2006/customXml" ds:itemID="{5E82A836-DC31-4650-8B20-FAC849CDD460}">
+<ds:datastoreItem xmlns:ds="http://schemas.openxmlformats.org/officeDocument/2006/customXml" ds:itemID="{58230FB7-71EE-4960-9CB0-3D3A50070245}">
   <ds:schemaRefs>
     <ds:schemaRef ds:uri="http://schemas.openxmlformats.org/officeDocument/2006/bibliography"/>
   </ds:schemaRefs>

</xml_diff>